<commit_message>
Express Project with Nodes JS
</commit_message>
<xml_diff>
--- a/Angular Notes - Akash.docx
+++ b/Angular Notes - Akash.docx
@@ -10630,15 +10630,7 @@
           <w:sz w:val="28"/>
           <w:szCs w:val="28"/>
         </w:rPr>
-        <w:t xml:space="preserve">tech </w:t>
-      </w:r>
-      <w:r>
-        <w:rPr>
-          <w:rFonts w:cstheme="minorHAnsi"/>
-          <w:sz w:val="28"/>
-          <w:szCs w:val="28"/>
-        </w:rPr>
-        <w:t xml:space="preserve"> </w:t>
+        <w:t xml:space="preserve">tech  </w:t>
       </w:r>
       <w:proofErr w:type="spellStart"/>
       <w:r>
@@ -12235,8 +12227,1553 @@
           <w:szCs w:val="28"/>
         </w:rPr>
       </w:pPr>
+    </w:p>
+    <w:p>
+      <w:pPr>
+        <w:pStyle w:val="ListParagraph"/>
+        <w:spacing w:after="0"/>
+        <w:rPr>
+          <w:rFonts w:cstheme="minorHAnsi"/>
+          <w:sz w:val="28"/>
+          <w:szCs w:val="28"/>
+        </w:rPr>
+      </w:pPr>
+      <w:r>
+        <w:rPr>
+          <w:rFonts w:cstheme="minorHAnsi"/>
+          <w:noProof/>
+          <w:sz w:val="28"/>
+          <w:szCs w:val="28"/>
+          <w:lang w:eastAsia="en-IN"/>
+        </w:rPr>
+        <mc:AlternateContent>
+          <mc:Choice Requires="wps">
+            <w:drawing>
+              <wp:anchor distT="0" distB="0" distL="114300" distR="114300" simplePos="0" relativeHeight="251659264" behindDoc="0" locked="0" layoutInCell="1" allowOverlap="1">
+                <wp:simplePos x="0" y="0"/>
+                <wp:positionH relativeFrom="column">
+                  <wp:posOffset>1143000</wp:posOffset>
+                </wp:positionH>
+                <wp:positionV relativeFrom="paragraph">
+                  <wp:posOffset>222885</wp:posOffset>
+                </wp:positionV>
+                <wp:extent cx="7620" cy="243840"/>
+                <wp:effectExtent l="38100" t="38100" r="68580" b="22860"/>
+                <wp:wrapNone/>
+                <wp:docPr id="1" name="Straight Arrow Connector 1"/>
+                <wp:cNvGraphicFramePr/>
+                <a:graphic xmlns:a="http://schemas.openxmlformats.org/drawingml/2006/main">
+                  <a:graphicData uri="http://schemas.microsoft.com/office/word/2010/wordprocessingShape">
+                    <wps:wsp>
+                      <wps:cNvCnPr/>
+                      <wps:spPr>
+                        <a:xfrm flipV="1">
+                          <a:off x="0" y="0"/>
+                          <a:ext cx="7620" cy="243840"/>
+                        </a:xfrm>
+                        <a:prstGeom prst="straightConnector1">
+                          <a:avLst/>
+                        </a:prstGeom>
+                        <a:ln>
+                          <a:tailEnd type="triangle"/>
+                        </a:ln>
+                      </wps:spPr>
+                      <wps:style>
+                        <a:lnRef idx="1">
+                          <a:schemeClr val="accent1"/>
+                        </a:lnRef>
+                        <a:fillRef idx="0">
+                          <a:schemeClr val="accent1"/>
+                        </a:fillRef>
+                        <a:effectRef idx="0">
+                          <a:schemeClr val="accent1"/>
+                        </a:effectRef>
+                        <a:fontRef idx="minor">
+                          <a:schemeClr val="tx1"/>
+                        </a:fontRef>
+                      </wps:style>
+                      <wps:bodyPr/>
+                    </wps:wsp>
+                  </a:graphicData>
+                </a:graphic>
+              </wp:anchor>
+            </w:drawing>
+          </mc:Choice>
+          <mc:Fallback>
+            <w:pict>
+              <v:shapetype w14:anchorId="3EE56D6C" id="_x0000_t32" coordsize="21600,21600" o:spt="32" o:oned="t" path="m,l21600,21600e" filled="f">
+                <v:path arrowok="t" fillok="f" o:connecttype="none"/>
+                <o:lock v:ext="edit" shapetype="t"/>
+              </v:shapetype>
+              <v:shape id="Straight Arrow Connector 1" o:spid="_x0000_s1026" type="#_x0000_t32" style="position:absolute;margin-left:90pt;margin-top:17.55pt;width:.6pt;height:19.2pt;flip:y;z-index:251659264;visibility:visible;mso-wrap-style:square;mso-wrap-distance-left:9pt;mso-wrap-distance-top:0;mso-wrap-distance-right:9pt;mso-wrap-distance-bottom:0;mso-position-horizontal:absolute;mso-position-horizontal-relative:text;mso-position-vertical:absolute;mso-position-vertical-relative:text" o:gfxdata="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" strokecolor="#5b9bd5 [3204]" strokeweight=".5pt">
+                <v:stroke endarrow="block" joinstyle="miter"/>
+              </v:shape>
+            </w:pict>
+          </mc:Fallback>
+        </mc:AlternateContent>
+      </w:r>
+      <w:r>
+        <w:rPr>
+          <w:rFonts w:cstheme="minorHAnsi"/>
+          <w:sz w:val="28"/>
+          <w:szCs w:val="28"/>
+          <w:highlight w:val="yellow"/>
+        </w:rPr>
+        <w:t xml:space="preserve">Mongo </w:t>
+      </w:r>
+      <w:proofErr w:type="gramStart"/>
+      <w:r>
+        <w:rPr>
+          <w:rFonts w:cstheme="minorHAnsi"/>
+          <w:sz w:val="28"/>
+          <w:szCs w:val="28"/>
+          <w:highlight w:val="yellow"/>
+        </w:rPr>
+        <w:t>DB :</w:t>
+      </w:r>
+      <w:proofErr w:type="gramEnd"/>
+      <w:r>
+        <w:rPr>
+          <w:rFonts w:cstheme="minorHAnsi"/>
+          <w:sz w:val="28"/>
+          <w:szCs w:val="28"/>
+          <w:highlight w:val="yellow"/>
+        </w:rPr>
+        <w:t xml:space="preserve"> Database</w:t>
+      </w:r>
+      <w:r>
+        <w:rPr>
+          <w:rFonts w:cstheme="minorHAnsi"/>
+          <w:sz w:val="28"/>
+          <w:szCs w:val="28"/>
+        </w:rPr>
+        <w:t xml:space="preserve"> </w:t>
+      </w:r>
+    </w:p>
+    <w:p>
+      <w:pPr>
+        <w:pStyle w:val="ListParagraph"/>
+        <w:spacing w:after="0"/>
+        <w:rPr>
+          <w:rFonts w:cstheme="minorHAnsi"/>
+          <w:sz w:val="28"/>
+          <w:szCs w:val="28"/>
+        </w:rPr>
+      </w:pPr>
+    </w:p>
+    <w:p>
+      <w:pPr>
+        <w:pStyle w:val="ListParagraph"/>
+        <w:spacing w:after="0"/>
+        <w:rPr>
+          <w:rFonts w:cstheme="minorHAnsi"/>
+          <w:sz w:val="28"/>
+          <w:szCs w:val="28"/>
+        </w:rPr>
+      </w:pPr>
+      <w:proofErr w:type="spellStart"/>
+      <w:proofErr w:type="gramStart"/>
+      <w:r>
+        <w:rPr>
+          <w:rFonts w:cstheme="minorHAnsi"/>
+          <w:sz w:val="28"/>
+          <w:szCs w:val="28"/>
+        </w:rPr>
+        <w:t>mongodb</w:t>
+      </w:r>
+      <w:proofErr w:type="spellEnd"/>
+      <w:r>
+        <w:rPr>
+          <w:rFonts w:cstheme="minorHAnsi"/>
+          <w:sz w:val="28"/>
+          <w:szCs w:val="28"/>
+        </w:rPr>
+        <w:t xml:space="preserve"> :</w:t>
+      </w:r>
+      <w:proofErr w:type="gramEnd"/>
+      <w:r>
+        <w:rPr>
+          <w:rFonts w:cstheme="minorHAnsi"/>
+          <w:sz w:val="28"/>
+          <w:szCs w:val="28"/>
+        </w:rPr>
+        <w:t xml:space="preserve"> deprecated….</w:t>
+      </w:r>
+    </w:p>
+    <w:p>
+      <w:pPr>
+        <w:pStyle w:val="ListParagraph"/>
+        <w:spacing w:after="0"/>
+        <w:rPr>
+          <w:rFonts w:cstheme="minorHAnsi"/>
+          <w:sz w:val="28"/>
+          <w:szCs w:val="28"/>
+        </w:rPr>
+      </w:pPr>
+      <w:r>
+        <w:rPr>
+          <w:rFonts w:cstheme="minorHAnsi"/>
+          <w:noProof/>
+          <w:sz w:val="28"/>
+          <w:szCs w:val="28"/>
+          <w:lang w:eastAsia="en-IN"/>
+        </w:rPr>
+        <mc:AlternateContent>
+          <mc:Choice Requires="wps">
+            <w:drawing>
+              <wp:anchor distT="0" distB="0" distL="114300" distR="114300" simplePos="0" relativeHeight="251660288" behindDoc="0" locked="0" layoutInCell="1" allowOverlap="1">
+                <wp:simplePos x="0" y="0"/>
+                <wp:positionH relativeFrom="column">
+                  <wp:posOffset>1082040</wp:posOffset>
+                </wp:positionH>
+                <wp:positionV relativeFrom="paragraph">
+                  <wp:posOffset>648335</wp:posOffset>
+                </wp:positionV>
+                <wp:extent cx="7620" cy="266700"/>
+                <wp:effectExtent l="76200" t="38100" r="68580" b="19050"/>
+                <wp:wrapNone/>
+                <wp:docPr id="2" name="Straight Arrow Connector 2"/>
+                <wp:cNvGraphicFramePr/>
+                <a:graphic xmlns:a="http://schemas.openxmlformats.org/drawingml/2006/main">
+                  <a:graphicData uri="http://schemas.microsoft.com/office/word/2010/wordprocessingShape">
+                    <wps:wsp>
+                      <wps:cNvCnPr/>
+                      <wps:spPr>
+                        <a:xfrm flipV="1">
+                          <a:off x="0" y="0"/>
+                          <a:ext cx="7620" cy="266700"/>
+                        </a:xfrm>
+                        <a:prstGeom prst="straightConnector1">
+                          <a:avLst/>
+                        </a:prstGeom>
+                        <a:ln>
+                          <a:tailEnd type="triangle"/>
+                        </a:ln>
+                      </wps:spPr>
+                      <wps:style>
+                        <a:lnRef idx="1">
+                          <a:schemeClr val="accent1"/>
+                        </a:lnRef>
+                        <a:fillRef idx="0">
+                          <a:schemeClr val="accent1"/>
+                        </a:fillRef>
+                        <a:effectRef idx="0">
+                          <a:schemeClr val="accent1"/>
+                        </a:effectRef>
+                        <a:fontRef idx="minor">
+                          <a:schemeClr val="tx1"/>
+                        </a:fontRef>
+                      </wps:style>
+                      <wps:bodyPr/>
+                    </wps:wsp>
+                  </a:graphicData>
+                </a:graphic>
+              </wp:anchor>
+            </w:drawing>
+          </mc:Choice>
+          <mc:Fallback>
+            <w:pict>
+              <v:shape w14:anchorId="50114B6E" id="Straight Arrow Connector 2" o:spid="_x0000_s1026" type="#_x0000_t32" style="position:absolute;margin-left:85.2pt;margin-top:51.05pt;width:.6pt;height:21pt;flip:y;z-index:251660288;visibility:visible;mso-wrap-style:square;mso-wrap-distance-left:9pt;mso-wrap-distance-top:0;mso-wrap-distance-right:9pt;mso-wrap-distance-bottom:0;mso-position-horizontal:absolute;mso-position-horizontal-relative:text;mso-position-vertical:absolute;mso-position-vertical-relative:text" o:gfxdata="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" strokecolor="#5b9bd5 [3204]" strokeweight=".5pt">
+                <v:stroke endarrow="block" joinstyle="miter"/>
+              </v:shape>
+            </w:pict>
+          </mc:Fallback>
+        </mc:AlternateContent>
+      </w:r>
+      <w:proofErr w:type="gramStart"/>
+      <w:r>
+        <w:rPr>
+          <w:rFonts w:cstheme="minorHAnsi"/>
+          <w:sz w:val="28"/>
+          <w:szCs w:val="28"/>
+          <w:highlight w:val="yellow"/>
+        </w:rPr>
+        <w:t>mongoose :</w:t>
+      </w:r>
+      <w:proofErr w:type="gramEnd"/>
+      <w:r>
+        <w:rPr>
+          <w:rFonts w:cstheme="minorHAnsi"/>
+          <w:sz w:val="28"/>
+          <w:szCs w:val="28"/>
+        </w:rPr>
+        <w:t xml:space="preserve"> modules provided by node </w:t>
+      </w:r>
+      <w:proofErr w:type="spellStart"/>
+      <w:r>
+        <w:rPr>
+          <w:rFonts w:cstheme="minorHAnsi"/>
+          <w:sz w:val="28"/>
+          <w:szCs w:val="28"/>
+        </w:rPr>
+        <w:t>js</w:t>
+      </w:r>
+      <w:proofErr w:type="spellEnd"/>
+      <w:r>
+        <w:rPr>
+          <w:rFonts w:cstheme="minorHAnsi"/>
+          <w:sz w:val="28"/>
+          <w:szCs w:val="28"/>
+        </w:rPr>
+        <w:t xml:space="preserve"> which help to connect Mongo DB database. Using JavaScript we can insert, Delete and Update record in MongoDB Database. </w:t>
+      </w:r>
+    </w:p>
+    <w:p>
+      <w:pPr>
+        <w:pStyle w:val="ListParagraph"/>
+        <w:spacing w:after="0"/>
+        <w:rPr>
+          <w:rFonts w:cstheme="minorHAnsi"/>
+          <w:sz w:val="28"/>
+          <w:szCs w:val="28"/>
+        </w:rPr>
+      </w:pPr>
+    </w:p>
+    <w:p>
+      <w:pPr>
+        <w:pStyle w:val="ListParagraph"/>
+        <w:spacing w:after="0"/>
+        <w:rPr>
+          <w:rFonts w:cstheme="minorHAnsi"/>
+          <w:sz w:val="28"/>
+          <w:szCs w:val="28"/>
+        </w:rPr>
+      </w:pPr>
+      <w:r>
+        <w:rPr>
+          <w:rFonts w:cstheme="minorHAnsi"/>
+          <w:sz w:val="28"/>
+          <w:szCs w:val="28"/>
+          <w:highlight w:val="yellow"/>
+        </w:rPr>
+        <w:t>Express --</w:t>
+      </w:r>
+      <w:r>
+        <w:rPr>
+          <w:rFonts w:cstheme="minorHAnsi"/>
+          <w:sz w:val="28"/>
+          <w:szCs w:val="28"/>
+          <w:highlight w:val="yellow"/>
+        </w:rPr>
+        <w:sym w:font="Wingdings" w:char="F0E0"/>
+      </w:r>
+      <w:r>
+        <w:rPr>
+          <w:rFonts w:cstheme="minorHAnsi"/>
+          <w:sz w:val="28"/>
+          <w:szCs w:val="28"/>
+          <w:highlight w:val="yellow"/>
+        </w:rPr>
+        <w:t>REST API</w:t>
+      </w:r>
+    </w:p>
+    <w:p>
+      <w:pPr>
+        <w:pStyle w:val="ListParagraph"/>
+        <w:spacing w:after="0"/>
+        <w:rPr>
+          <w:rFonts w:cstheme="minorHAnsi"/>
+          <w:sz w:val="28"/>
+          <w:szCs w:val="28"/>
+        </w:rPr>
+      </w:pPr>
+      <w:proofErr w:type="gramStart"/>
+      <w:r>
+        <w:rPr>
+          <w:rFonts w:cstheme="minorHAnsi"/>
+          <w:sz w:val="28"/>
+          <w:szCs w:val="28"/>
+        </w:rPr>
+        <w:t>Get(</w:t>
+      </w:r>
+      <w:proofErr w:type="gramEnd"/>
+      <w:r>
+        <w:rPr>
+          <w:rFonts w:cstheme="minorHAnsi"/>
+          <w:sz w:val="28"/>
+          <w:szCs w:val="28"/>
+        </w:rPr>
+        <w:t>), Post(), Put(), Delete() :</w:t>
+      </w:r>
+    </w:p>
+    <w:p>
+      <w:pPr>
+        <w:pStyle w:val="ListParagraph"/>
+        <w:spacing w:after="0"/>
+        <w:rPr>
+          <w:rFonts w:cstheme="minorHAnsi"/>
+          <w:sz w:val="28"/>
+          <w:szCs w:val="28"/>
+        </w:rPr>
+      </w:pPr>
+    </w:p>
+    <w:p>
+      <w:pPr>
+        <w:pStyle w:val="ListParagraph"/>
+        <w:spacing w:after="0"/>
+        <w:rPr>
+          <w:rFonts w:cstheme="minorHAnsi"/>
+          <w:sz w:val="28"/>
+          <w:szCs w:val="28"/>
+        </w:rPr>
+      </w:pPr>
+      <w:r>
+        <w:rPr>
+          <w:rFonts w:cstheme="minorHAnsi"/>
+          <w:sz w:val="28"/>
+          <w:szCs w:val="28"/>
+        </w:rPr>
+        <w:t xml:space="preserve">Browser or </w:t>
+      </w:r>
+      <w:r>
+        <w:rPr>
+          <w:rFonts w:cstheme="minorHAnsi"/>
+          <w:sz w:val="28"/>
+          <w:szCs w:val="28"/>
+          <w:highlight w:val="yellow"/>
+        </w:rPr>
+        <w:t>Angular</w:t>
+      </w:r>
+      <w:r>
+        <w:rPr>
+          <w:rFonts w:cstheme="minorHAnsi"/>
+          <w:sz w:val="28"/>
+          <w:szCs w:val="28"/>
+        </w:rPr>
+        <w:t xml:space="preserve"> or React or Rest Client </w:t>
+      </w:r>
+    </w:p>
+    <w:p>
+      <w:pPr>
+        <w:pStyle w:val="ListParagraph"/>
+        <w:spacing w:after="0"/>
+        <w:rPr>
+          <w:rFonts w:cstheme="minorHAnsi"/>
+          <w:sz w:val="28"/>
+          <w:szCs w:val="28"/>
+        </w:rPr>
+      </w:pPr>
+    </w:p>
+    <w:p>
+      <w:pPr>
+        <w:pStyle w:val="ListParagraph"/>
+        <w:spacing w:after="0"/>
+        <w:rPr>
+          <w:rFonts w:cstheme="minorHAnsi"/>
+          <w:sz w:val="28"/>
+          <w:szCs w:val="28"/>
+        </w:rPr>
+      </w:pPr>
+    </w:p>
+    <w:p>
+      <w:pPr>
+        <w:pStyle w:val="ListParagraph"/>
+        <w:spacing w:after="0"/>
+        <w:rPr>
+          <w:rFonts w:cstheme="minorHAnsi"/>
+          <w:sz w:val="28"/>
+          <w:szCs w:val="28"/>
+        </w:rPr>
+      </w:pPr>
+      <w:proofErr w:type="gramStart"/>
+      <w:r>
+        <w:rPr>
+          <w:rFonts w:cstheme="minorHAnsi"/>
+          <w:sz w:val="28"/>
+          <w:szCs w:val="28"/>
+        </w:rPr>
+        <w:lastRenderedPageBreak/>
+        <w:t>MEAN :</w:t>
+      </w:r>
+      <w:proofErr w:type="gramEnd"/>
+      <w:r>
+        <w:rPr>
+          <w:rFonts w:cstheme="minorHAnsi"/>
+          <w:sz w:val="28"/>
+          <w:szCs w:val="28"/>
+        </w:rPr>
+        <w:t xml:space="preserve"> MERN or MEVN  </w:t>
+      </w:r>
+    </w:p>
+    <w:p>
+      <w:pPr>
+        <w:pStyle w:val="ListParagraph"/>
+        <w:spacing w:after="0"/>
+        <w:rPr>
+          <w:rFonts w:cstheme="minorHAnsi"/>
+          <w:sz w:val="28"/>
+          <w:szCs w:val="28"/>
+        </w:rPr>
+      </w:pPr>
+    </w:p>
+    <w:p>
+      <w:pPr>
+        <w:pStyle w:val="ListParagraph"/>
+        <w:spacing w:after="0"/>
+        <w:rPr>
+          <w:rFonts w:cstheme="minorHAnsi"/>
+          <w:sz w:val="28"/>
+          <w:szCs w:val="28"/>
+        </w:rPr>
+      </w:pPr>
+      <w:r>
+        <w:rPr>
+          <w:rFonts w:cstheme="minorHAnsi"/>
+          <w:sz w:val="28"/>
+          <w:szCs w:val="28"/>
+          <w:highlight w:val="yellow"/>
+        </w:rPr>
+        <w:t>Express – Mongoose Using Standard Design Pattern.</w:t>
+      </w:r>
+      <w:r>
+        <w:rPr>
+          <w:rFonts w:cstheme="minorHAnsi"/>
+          <w:sz w:val="28"/>
+          <w:szCs w:val="28"/>
+        </w:rPr>
+        <w:t xml:space="preserve"> </w:t>
+      </w:r>
+    </w:p>
+    <w:p>
+      <w:pPr>
+        <w:pStyle w:val="ListParagraph"/>
+        <w:spacing w:after="0"/>
+        <w:rPr>
+          <w:rFonts w:cstheme="minorHAnsi"/>
+          <w:sz w:val="28"/>
+          <w:szCs w:val="28"/>
+        </w:rPr>
+      </w:pPr>
+    </w:p>
+    <w:p>
+      <w:pPr>
+        <w:pStyle w:val="ListParagraph"/>
+        <w:spacing w:after="0"/>
+        <w:rPr>
+          <w:rFonts w:cstheme="minorHAnsi"/>
+          <w:sz w:val="28"/>
+          <w:szCs w:val="28"/>
+        </w:rPr>
+      </w:pPr>
+    </w:p>
+    <w:p>
+      <w:pPr>
+        <w:pStyle w:val="ListParagraph"/>
+        <w:spacing w:after="0"/>
+        <w:rPr>
+          <w:rFonts w:cstheme="minorHAnsi"/>
+          <w:sz w:val="28"/>
+          <w:szCs w:val="28"/>
+        </w:rPr>
+      </w:pPr>
+      <w:r>
+        <w:rPr>
+          <w:rFonts w:cstheme="minorHAnsi"/>
+          <w:sz w:val="28"/>
+          <w:szCs w:val="28"/>
+        </w:rPr>
+        <w:t xml:space="preserve">First Create the project </w:t>
+      </w:r>
+    </w:p>
+    <w:p>
+      <w:pPr>
+        <w:pStyle w:val="ListParagraph"/>
+        <w:spacing w:after="0"/>
+        <w:rPr>
+          <w:rFonts w:cstheme="minorHAnsi"/>
+          <w:sz w:val="28"/>
+          <w:szCs w:val="28"/>
+        </w:rPr>
+      </w:pPr>
+      <w:r>
+        <w:rPr>
+          <w:rFonts w:cstheme="minorHAnsi"/>
+          <w:sz w:val="28"/>
+          <w:szCs w:val="28"/>
+        </w:rPr>
+        <w:t xml:space="preserve">Open that project in </w:t>
+      </w:r>
+      <w:proofErr w:type="spellStart"/>
+      <w:r>
+        <w:rPr>
+          <w:rFonts w:cstheme="minorHAnsi"/>
+          <w:sz w:val="28"/>
+          <w:szCs w:val="28"/>
+        </w:rPr>
+        <w:t>VSCode</w:t>
+      </w:r>
+      <w:proofErr w:type="spellEnd"/>
+      <w:r>
+        <w:rPr>
+          <w:rFonts w:cstheme="minorHAnsi"/>
+          <w:sz w:val="28"/>
+          <w:szCs w:val="28"/>
+        </w:rPr>
+        <w:t xml:space="preserve"> </w:t>
+      </w:r>
+    </w:p>
+    <w:p>
+      <w:pPr>
+        <w:pStyle w:val="ListParagraph"/>
+        <w:spacing w:after="0"/>
+        <w:rPr>
+          <w:rFonts w:cstheme="minorHAnsi"/>
+          <w:sz w:val="28"/>
+          <w:szCs w:val="28"/>
+        </w:rPr>
+      </w:pPr>
+      <w:r>
+        <w:rPr>
+          <w:rFonts w:cstheme="minorHAnsi"/>
+          <w:sz w:val="28"/>
+          <w:szCs w:val="28"/>
+        </w:rPr>
+        <w:t xml:space="preserve">Then open terminal </w:t>
+      </w:r>
+    </w:p>
+    <w:p>
+      <w:pPr>
+        <w:pStyle w:val="ListParagraph"/>
+        <w:spacing w:after="0"/>
+        <w:rPr>
+          <w:rFonts w:cstheme="minorHAnsi"/>
+          <w:sz w:val="28"/>
+          <w:szCs w:val="28"/>
+        </w:rPr>
+      </w:pPr>
+    </w:p>
+    <w:p>
+      <w:pPr>
+        <w:pStyle w:val="ListParagraph"/>
+        <w:spacing w:after="0"/>
+        <w:rPr>
+          <w:rFonts w:cstheme="minorHAnsi"/>
+          <w:sz w:val="28"/>
+          <w:szCs w:val="28"/>
+        </w:rPr>
+      </w:pPr>
+      <w:proofErr w:type="spellStart"/>
+      <w:proofErr w:type="gramStart"/>
+      <w:r>
+        <w:rPr>
+          <w:rFonts w:cstheme="minorHAnsi"/>
+          <w:sz w:val="28"/>
+          <w:szCs w:val="28"/>
+        </w:rPr>
+        <w:t>npm</w:t>
+      </w:r>
+      <w:proofErr w:type="spellEnd"/>
+      <w:proofErr w:type="gramEnd"/>
+      <w:r>
+        <w:rPr>
+          <w:rFonts w:cstheme="minorHAnsi"/>
+          <w:sz w:val="28"/>
+          <w:szCs w:val="28"/>
+        </w:rPr>
+        <w:t xml:space="preserve"> </w:t>
+      </w:r>
+      <w:proofErr w:type="spellStart"/>
+      <w:r>
+        <w:rPr>
+          <w:rFonts w:cstheme="minorHAnsi"/>
+          <w:sz w:val="28"/>
+          <w:szCs w:val="28"/>
+        </w:rPr>
+        <w:t>init</w:t>
+      </w:r>
+      <w:proofErr w:type="spellEnd"/>
+      <w:r>
+        <w:rPr>
+          <w:rFonts w:cstheme="minorHAnsi"/>
+          <w:sz w:val="28"/>
+          <w:szCs w:val="28"/>
+        </w:rPr>
+        <w:t xml:space="preserve"> </w:t>
+      </w:r>
+      <w:r>
+        <w:rPr>
+          <w:rFonts w:cstheme="minorHAnsi"/>
+          <w:sz w:val="28"/>
+          <w:szCs w:val="28"/>
+        </w:rPr>
+        <w:tab/>
+      </w:r>
+      <w:r>
+        <w:rPr>
+          <w:rFonts w:cstheme="minorHAnsi"/>
+          <w:sz w:val="28"/>
+          <w:szCs w:val="28"/>
+        </w:rPr>
+        <w:tab/>
+        <w:t xml:space="preserve">(it help to create </w:t>
+      </w:r>
+      <w:proofErr w:type="spellStart"/>
+      <w:r>
+        <w:rPr>
+          <w:rFonts w:cstheme="minorHAnsi"/>
+          <w:sz w:val="28"/>
+          <w:szCs w:val="28"/>
+        </w:rPr>
+        <w:t>package.json</w:t>
+      </w:r>
+      <w:proofErr w:type="spellEnd"/>
+      <w:r>
+        <w:rPr>
+          <w:rFonts w:cstheme="minorHAnsi"/>
+          <w:sz w:val="28"/>
+          <w:szCs w:val="28"/>
+        </w:rPr>
+        <w:t xml:space="preserve"> file)</w:t>
+      </w:r>
+    </w:p>
+    <w:p>
+      <w:pPr>
+        <w:pStyle w:val="ListParagraph"/>
+        <w:spacing w:after="0"/>
+        <w:rPr>
+          <w:rFonts w:cstheme="minorHAnsi"/>
+          <w:sz w:val="28"/>
+          <w:szCs w:val="28"/>
+        </w:rPr>
+      </w:pPr>
+    </w:p>
+    <w:p>
+      <w:pPr>
+        <w:pStyle w:val="ListParagraph"/>
+        <w:spacing w:after="0"/>
+        <w:rPr>
+          <w:rFonts w:cstheme="minorHAnsi"/>
+          <w:sz w:val="28"/>
+          <w:szCs w:val="28"/>
+        </w:rPr>
+      </w:pPr>
+      <w:proofErr w:type="spellStart"/>
+      <w:proofErr w:type="gramStart"/>
+      <w:r>
+        <w:rPr>
+          <w:rFonts w:cstheme="minorHAnsi"/>
+          <w:sz w:val="28"/>
+          <w:szCs w:val="28"/>
+        </w:rPr>
+        <w:t>npm</w:t>
+      </w:r>
+      <w:proofErr w:type="spellEnd"/>
+      <w:proofErr w:type="gramEnd"/>
+      <w:r>
+        <w:rPr>
+          <w:rFonts w:cstheme="minorHAnsi"/>
+          <w:sz w:val="28"/>
+          <w:szCs w:val="28"/>
+        </w:rPr>
+        <w:t xml:space="preserve"> install express </w:t>
+      </w:r>
+    </w:p>
+    <w:p>
+      <w:pPr>
+        <w:pStyle w:val="ListParagraph"/>
+        <w:spacing w:after="0"/>
+        <w:rPr>
+          <w:rFonts w:cstheme="minorHAnsi"/>
+          <w:sz w:val="28"/>
+          <w:szCs w:val="28"/>
+        </w:rPr>
+      </w:pPr>
+      <w:proofErr w:type="spellStart"/>
+      <w:proofErr w:type="gramStart"/>
+      <w:r>
+        <w:rPr>
+          <w:rFonts w:cstheme="minorHAnsi"/>
+          <w:sz w:val="28"/>
+          <w:szCs w:val="28"/>
+        </w:rPr>
+        <w:t>npm</w:t>
+      </w:r>
+      <w:proofErr w:type="spellEnd"/>
+      <w:proofErr w:type="gramEnd"/>
+      <w:r>
+        <w:rPr>
+          <w:rFonts w:cstheme="minorHAnsi"/>
+          <w:sz w:val="28"/>
+          <w:szCs w:val="28"/>
+        </w:rPr>
+        <w:t xml:space="preserve"> install body-parser </w:t>
+      </w:r>
+    </w:p>
+    <w:p>
+      <w:pPr>
+        <w:pStyle w:val="ListParagraph"/>
+        <w:spacing w:after="0"/>
+        <w:rPr>
+          <w:rFonts w:cstheme="minorHAnsi"/>
+          <w:sz w:val="28"/>
+          <w:szCs w:val="28"/>
+        </w:rPr>
+      </w:pPr>
+      <w:proofErr w:type="spellStart"/>
+      <w:proofErr w:type="gramStart"/>
+      <w:r>
+        <w:rPr>
+          <w:rFonts w:cstheme="minorHAnsi"/>
+          <w:sz w:val="28"/>
+          <w:szCs w:val="28"/>
+        </w:rPr>
+        <w:t>npm</w:t>
+      </w:r>
+      <w:proofErr w:type="spellEnd"/>
+      <w:proofErr w:type="gramEnd"/>
+      <w:r>
+        <w:rPr>
+          <w:rFonts w:cstheme="minorHAnsi"/>
+          <w:sz w:val="28"/>
+          <w:szCs w:val="28"/>
+        </w:rPr>
+        <w:t xml:space="preserve"> install mongoose </w:t>
+      </w:r>
+    </w:p>
+    <w:p>
+      <w:pPr>
+        <w:pStyle w:val="ListParagraph"/>
+        <w:spacing w:after="0"/>
+        <w:rPr>
+          <w:rFonts w:cstheme="minorHAnsi"/>
+          <w:sz w:val="28"/>
+          <w:szCs w:val="28"/>
+        </w:rPr>
+      </w:pPr>
+    </w:p>
+    <w:p>
+      <w:pPr>
+        <w:pStyle w:val="ListParagraph"/>
+        <w:spacing w:after="0"/>
+        <w:rPr>
+          <w:rFonts w:cstheme="minorHAnsi"/>
+          <w:sz w:val="28"/>
+          <w:szCs w:val="28"/>
+        </w:rPr>
+      </w:pPr>
+      <w:proofErr w:type="gramStart"/>
+      <w:r>
+        <w:rPr>
+          <w:rFonts w:cstheme="minorHAnsi"/>
+          <w:sz w:val="28"/>
+          <w:szCs w:val="28"/>
+        </w:rPr>
+        <w:t>or</w:t>
+      </w:r>
+      <w:proofErr w:type="gramEnd"/>
+      <w:r>
+        <w:rPr>
+          <w:rFonts w:cstheme="minorHAnsi"/>
+          <w:sz w:val="28"/>
+          <w:szCs w:val="28"/>
+        </w:rPr>
+        <w:t xml:space="preserve"> </w:t>
+      </w:r>
+    </w:p>
+    <w:p>
+      <w:pPr>
+        <w:pStyle w:val="ListParagraph"/>
+        <w:spacing w:after="0"/>
+        <w:rPr>
+          <w:rFonts w:cstheme="minorHAnsi"/>
+          <w:sz w:val="28"/>
+          <w:szCs w:val="28"/>
+        </w:rPr>
+      </w:pPr>
+    </w:p>
+    <w:p>
+      <w:pPr>
+        <w:pStyle w:val="ListParagraph"/>
+        <w:spacing w:after="0"/>
+        <w:rPr>
+          <w:rFonts w:cstheme="minorHAnsi"/>
+          <w:sz w:val="28"/>
+          <w:szCs w:val="28"/>
+        </w:rPr>
+      </w:pPr>
+      <w:proofErr w:type="spellStart"/>
+      <w:proofErr w:type="gramStart"/>
+      <w:r>
+        <w:rPr>
+          <w:rFonts w:cstheme="minorHAnsi"/>
+          <w:sz w:val="28"/>
+          <w:szCs w:val="28"/>
+        </w:rPr>
+        <w:t>npm</w:t>
+      </w:r>
+      <w:proofErr w:type="spellEnd"/>
+      <w:proofErr w:type="gramEnd"/>
+      <w:r>
+        <w:rPr>
+          <w:rFonts w:cstheme="minorHAnsi"/>
+          <w:sz w:val="28"/>
+          <w:szCs w:val="28"/>
+        </w:rPr>
+        <w:t xml:space="preserve"> install express body-parser mongoose </w:t>
+      </w:r>
+    </w:p>
+    <w:p>
+      <w:pPr>
+        <w:pStyle w:val="ListParagraph"/>
+        <w:spacing w:after="0"/>
+        <w:rPr>
+          <w:rFonts w:cstheme="minorHAnsi"/>
+          <w:sz w:val="28"/>
+          <w:szCs w:val="28"/>
+        </w:rPr>
+      </w:pPr>
+    </w:p>
+    <w:p>
+      <w:pPr>
+        <w:pStyle w:val="ListParagraph"/>
+        <w:spacing w:after="0"/>
+        <w:rPr>
+          <w:rFonts w:cstheme="minorHAnsi"/>
+          <w:sz w:val="28"/>
+          <w:szCs w:val="28"/>
+        </w:rPr>
+      </w:pPr>
+    </w:p>
+    <w:p>
+      <w:pPr>
+        <w:pStyle w:val="ListParagraph"/>
+        <w:spacing w:after="0"/>
+        <w:rPr>
+          <w:rFonts w:cstheme="minorHAnsi"/>
+          <w:sz w:val="28"/>
+          <w:szCs w:val="28"/>
+        </w:rPr>
+      </w:pPr>
+      <w:r>
+        <w:rPr>
+          <w:rFonts w:cstheme="minorHAnsi"/>
+          <w:sz w:val="28"/>
+          <w:szCs w:val="28"/>
+        </w:rPr>
+        <w:t xml:space="preserve">Entry Server JS Program </w:t>
+      </w:r>
+    </w:p>
+    <w:p>
+      <w:pPr>
+        <w:pStyle w:val="ListParagraph"/>
+        <w:spacing w:after="0"/>
+        <w:rPr>
+          <w:rFonts w:cstheme="minorHAnsi"/>
+          <w:sz w:val="28"/>
+          <w:szCs w:val="28"/>
+        </w:rPr>
+      </w:pPr>
+    </w:p>
+    <w:p>
+      <w:pPr>
+        <w:pStyle w:val="ListParagraph"/>
+        <w:spacing w:after="0"/>
+        <w:rPr>
+          <w:rFonts w:cstheme="minorHAnsi"/>
+          <w:sz w:val="28"/>
+          <w:szCs w:val="28"/>
+        </w:rPr>
+      </w:pPr>
+      <w:proofErr w:type="gramStart"/>
+      <w:r>
+        <w:rPr>
+          <w:rFonts w:cstheme="minorHAnsi"/>
+          <w:sz w:val="28"/>
+          <w:szCs w:val="28"/>
+          <w:highlight w:val="yellow"/>
+        </w:rPr>
+        <w:t>app.js</w:t>
+      </w:r>
+      <w:proofErr w:type="gramEnd"/>
+      <w:r>
+        <w:rPr>
+          <w:rFonts w:cstheme="minorHAnsi"/>
+          <w:sz w:val="28"/>
+          <w:szCs w:val="28"/>
+        </w:rPr>
+        <w:tab/>
+      </w:r>
+      <w:r>
+        <w:rPr>
+          <w:rFonts w:cstheme="minorHAnsi"/>
+          <w:sz w:val="28"/>
+          <w:szCs w:val="28"/>
+        </w:rPr>
+        <w:tab/>
+      </w:r>
+      <w:r>
+        <w:rPr>
+          <w:rFonts w:cstheme="minorHAnsi"/>
+          <w:sz w:val="28"/>
+          <w:szCs w:val="28"/>
+        </w:rPr>
+        <w:tab/>
+        <w:t xml:space="preserve">or </w:t>
+      </w:r>
+      <w:r>
+        <w:rPr>
+          <w:rFonts w:cstheme="minorHAnsi"/>
+          <w:sz w:val="28"/>
+          <w:szCs w:val="28"/>
+        </w:rPr>
+        <w:tab/>
+      </w:r>
+      <w:r>
+        <w:rPr>
+          <w:rFonts w:cstheme="minorHAnsi"/>
+          <w:sz w:val="28"/>
+          <w:szCs w:val="28"/>
+        </w:rPr>
+        <w:tab/>
+      </w:r>
+      <w:r>
+        <w:rPr>
+          <w:rFonts w:cstheme="minorHAnsi"/>
+          <w:sz w:val="28"/>
+          <w:szCs w:val="28"/>
+        </w:rPr>
+        <w:tab/>
+      </w:r>
+      <w:r>
+        <w:rPr>
+          <w:rFonts w:cstheme="minorHAnsi"/>
+          <w:sz w:val="28"/>
+          <w:szCs w:val="28"/>
+          <w:highlight w:val="yellow"/>
+        </w:rPr>
+        <w:t>server.js</w:t>
+      </w:r>
+      <w:r>
+        <w:rPr>
+          <w:rFonts w:cstheme="minorHAnsi"/>
+          <w:sz w:val="28"/>
+          <w:szCs w:val="28"/>
+        </w:rPr>
+        <w:t xml:space="preserve"> : This file is use to load all modules and run the server on specific port number </w:t>
+      </w:r>
+    </w:p>
+    <w:p>
+      <w:pPr>
+        <w:pStyle w:val="ListParagraph"/>
+        <w:spacing w:after="0"/>
+        <w:rPr>
+          <w:rFonts w:cstheme="minorHAnsi"/>
+          <w:sz w:val="28"/>
+          <w:szCs w:val="28"/>
+        </w:rPr>
+      </w:pPr>
+    </w:p>
+    <w:p>
+      <w:pPr>
+        <w:pStyle w:val="ListParagraph"/>
+        <w:spacing w:after="0"/>
+        <w:rPr>
+          <w:rFonts w:cstheme="minorHAnsi"/>
+          <w:sz w:val="28"/>
+          <w:szCs w:val="28"/>
+        </w:rPr>
+      </w:pPr>
+      <w:r>
+        <w:rPr>
+          <w:rFonts w:cstheme="minorHAnsi"/>
+          <w:sz w:val="28"/>
+          <w:szCs w:val="28"/>
+        </w:rPr>
+        <w:t xml:space="preserve">Separation of concern </w:t>
+      </w:r>
+    </w:p>
+    <w:p>
+      <w:pPr>
+        <w:pStyle w:val="ListParagraph"/>
+        <w:spacing w:after="0"/>
+        <w:rPr>
+          <w:rFonts w:cstheme="minorHAnsi"/>
+          <w:sz w:val="28"/>
+          <w:szCs w:val="28"/>
+        </w:rPr>
+      </w:pPr>
+    </w:p>
+    <w:p>
+      <w:pPr>
+        <w:pStyle w:val="ListParagraph"/>
+        <w:spacing w:after="0"/>
+        <w:rPr>
+          <w:rFonts w:cstheme="minorHAnsi"/>
+          <w:sz w:val="28"/>
+          <w:szCs w:val="28"/>
+        </w:rPr>
+      </w:pPr>
+      <w:r>
+        <w:rPr>
+          <w:rFonts w:cstheme="minorHAnsi"/>
+          <w:sz w:val="28"/>
+          <w:szCs w:val="28"/>
+        </w:rPr>
+        <w:t xml:space="preserve">Divided your application into n number of files or modules base upon their functionality. </w:t>
+      </w:r>
+    </w:p>
+    <w:p>
+      <w:pPr>
+        <w:pStyle w:val="ListParagraph"/>
+        <w:spacing w:after="0"/>
+        <w:rPr>
+          <w:rFonts w:cstheme="minorHAnsi"/>
+          <w:sz w:val="28"/>
+          <w:szCs w:val="28"/>
+        </w:rPr>
+      </w:pPr>
+    </w:p>
+    <w:p>
+      <w:pPr>
+        <w:pStyle w:val="ListParagraph"/>
+        <w:spacing w:after="0"/>
+        <w:rPr>
+          <w:rFonts w:cstheme="minorHAnsi"/>
+          <w:sz w:val="28"/>
+          <w:szCs w:val="28"/>
+        </w:rPr>
+      </w:pPr>
+      <w:r>
+        <w:rPr>
+          <w:rFonts w:cstheme="minorHAnsi"/>
+          <w:sz w:val="28"/>
+          <w:szCs w:val="28"/>
+        </w:rPr>
+        <w:t xml:space="preserve">Get all product details </w:t>
+      </w:r>
+    </w:p>
+    <w:p>
+      <w:pPr>
+        <w:pStyle w:val="ListParagraph"/>
+        <w:spacing w:after="0"/>
+        <w:rPr>
+          <w:rFonts w:cstheme="minorHAnsi"/>
+          <w:sz w:val="28"/>
+          <w:szCs w:val="28"/>
+        </w:rPr>
+      </w:pPr>
+    </w:p>
+    <w:p>
+      <w:pPr>
+        <w:pStyle w:val="ListParagraph"/>
+        <w:spacing w:after="0"/>
+        <w:rPr>
+          <w:rFonts w:cstheme="minorHAnsi"/>
+          <w:sz w:val="28"/>
+          <w:szCs w:val="28"/>
+        </w:rPr>
+      </w:pPr>
+      <w:hyperlink r:id="rId13" w:history="1">
+        <w:r>
+          <w:rPr>
+            <w:rStyle w:val="Hyperlink"/>
+            <w:rFonts w:cstheme="minorHAnsi"/>
+            <w:sz w:val="28"/>
+            <w:szCs w:val="28"/>
+          </w:rPr>
+          <w:t>http://localhost:9090/product/productFromDb</w:t>
+        </w:r>
+      </w:hyperlink>
+    </w:p>
+    <w:p>
+      <w:pPr>
+        <w:pStyle w:val="ListParagraph"/>
+        <w:spacing w:after="0"/>
+        <w:rPr>
+          <w:rFonts w:cstheme="minorHAnsi"/>
+          <w:sz w:val="28"/>
+          <w:szCs w:val="28"/>
+        </w:rPr>
+      </w:pPr>
+    </w:p>
+    <w:p>
+      <w:pPr>
+        <w:pStyle w:val="ListParagraph"/>
+        <w:spacing w:after="0"/>
+        <w:rPr>
+          <w:rFonts w:cstheme="minorHAnsi"/>
+          <w:sz w:val="28"/>
+          <w:szCs w:val="28"/>
+        </w:rPr>
+      </w:pPr>
+      <w:r>
+        <w:rPr>
+          <w:rFonts w:cstheme="minorHAnsi"/>
+          <w:sz w:val="28"/>
+          <w:szCs w:val="28"/>
+        </w:rPr>
+        <w:t xml:space="preserve">Get Product Details by Id </w:t>
+      </w:r>
+    </w:p>
+    <w:p>
+      <w:pPr>
+        <w:pStyle w:val="ListParagraph"/>
+        <w:spacing w:after="0"/>
+        <w:rPr>
+          <w:rFonts w:cstheme="minorHAnsi"/>
+          <w:sz w:val="28"/>
+          <w:szCs w:val="28"/>
+        </w:rPr>
+      </w:pPr>
+    </w:p>
+    <w:p>
+      <w:pPr>
+        <w:pStyle w:val="ListParagraph"/>
+        <w:spacing w:after="0"/>
+        <w:rPr>
+          <w:rFonts w:cstheme="minorHAnsi"/>
+          <w:sz w:val="28"/>
+          <w:szCs w:val="28"/>
+        </w:rPr>
+      </w:pPr>
+      <w:hyperlink r:id="rId14" w:history="1">
+        <w:r>
+          <w:rPr>
+            <w:rStyle w:val="Hyperlink"/>
+            <w:rFonts w:cstheme="minorHAnsi"/>
+            <w:sz w:val="28"/>
+            <w:szCs w:val="28"/>
+          </w:rPr>
+          <w:t>http://localhost:9090/product/productInfoById/100</w:t>
+        </w:r>
+      </w:hyperlink>
+    </w:p>
+    <w:p>
+      <w:pPr>
+        <w:pStyle w:val="ListParagraph"/>
+        <w:spacing w:after="0"/>
+        <w:rPr>
+          <w:rFonts w:cstheme="minorHAnsi"/>
+          <w:sz w:val="28"/>
+          <w:szCs w:val="28"/>
+        </w:rPr>
+      </w:pPr>
+      <w:r>
+        <w:rPr>
+          <w:rFonts w:cstheme="minorHAnsi"/>
+          <w:sz w:val="28"/>
+          <w:szCs w:val="28"/>
+        </w:rPr>
+        <w:lastRenderedPageBreak/>
+        <w:t xml:space="preserve">Post Method </w:t>
+      </w:r>
+    </w:p>
+    <w:p>
+      <w:pPr>
+        <w:pStyle w:val="ListParagraph"/>
+        <w:spacing w:after="0"/>
+        <w:rPr>
+          <w:rFonts w:cstheme="minorHAnsi"/>
+          <w:sz w:val="28"/>
+          <w:szCs w:val="28"/>
+        </w:rPr>
+      </w:pPr>
+    </w:p>
+    <w:p>
+      <w:pPr>
+        <w:pStyle w:val="ListParagraph"/>
+        <w:spacing w:after="0"/>
+        <w:rPr>
+          <w:rFonts w:cstheme="minorHAnsi"/>
+          <w:sz w:val="28"/>
+          <w:szCs w:val="28"/>
+        </w:rPr>
+      </w:pPr>
+      <w:hyperlink r:id="rId15" w:history="1">
+        <w:r>
+          <w:rPr>
+            <w:rStyle w:val="Hyperlink"/>
+            <w:rFonts w:cstheme="minorHAnsi"/>
+            <w:sz w:val="28"/>
+            <w:szCs w:val="28"/>
+          </w:rPr>
+          <w:t>http://localhost:9090/product/storeProduct</w:t>
+        </w:r>
+      </w:hyperlink>
+    </w:p>
+    <w:p>
+      <w:pPr>
+        <w:pStyle w:val="ListParagraph"/>
+        <w:spacing w:after="0"/>
+        <w:rPr>
+          <w:rFonts w:cstheme="minorHAnsi"/>
+          <w:sz w:val="28"/>
+          <w:szCs w:val="28"/>
+        </w:rPr>
+      </w:pPr>
+    </w:p>
+    <w:p>
+      <w:pPr>
+        <w:pStyle w:val="ListParagraph"/>
+        <w:spacing w:after="0"/>
+        <w:rPr>
+          <w:rFonts w:cstheme="minorHAnsi"/>
+          <w:sz w:val="28"/>
+          <w:szCs w:val="28"/>
+        </w:rPr>
+      </w:pPr>
+      <w:r>
+        <w:rPr>
+          <w:rFonts w:cstheme="minorHAnsi"/>
+          <w:sz w:val="28"/>
+          <w:szCs w:val="28"/>
+        </w:rPr>
+        <w:t xml:space="preserve">Data </w:t>
+      </w:r>
+    </w:p>
+    <w:p>
+      <w:pPr>
+        <w:pStyle w:val="ListParagraph"/>
+        <w:spacing w:after="0"/>
+        <w:rPr>
+          <w:rFonts w:cstheme="minorHAnsi"/>
+          <w:sz w:val="28"/>
+          <w:szCs w:val="28"/>
+        </w:rPr>
+      </w:pPr>
+    </w:p>
+    <w:p>
+      <w:pPr>
+        <w:pStyle w:val="ListParagraph"/>
+        <w:spacing w:after="0"/>
+        <w:rPr>
+          <w:rFonts w:cstheme="minorHAnsi"/>
+          <w:sz w:val="28"/>
+          <w:szCs w:val="28"/>
+        </w:rPr>
+      </w:pPr>
+      <w:r>
+        <w:rPr>
+          <w:rFonts w:cstheme="minorHAnsi"/>
+          <w:sz w:val="28"/>
+          <w:szCs w:val="28"/>
+        </w:rPr>
+        <w:t>{"pid":104,"pname":"Bike","price":110000}</w:t>
+      </w:r>
+    </w:p>
+    <w:p>
+      <w:pPr>
+        <w:pStyle w:val="ListParagraph"/>
+        <w:spacing w:after="0"/>
+        <w:rPr>
+          <w:rFonts w:cstheme="minorHAnsi"/>
+          <w:sz w:val="28"/>
+          <w:szCs w:val="28"/>
+        </w:rPr>
+      </w:pPr>
+    </w:p>
+    <w:p>
+      <w:pPr>
+        <w:pStyle w:val="ListParagraph"/>
+        <w:spacing w:after="0"/>
+        <w:rPr>
+          <w:rFonts w:cstheme="minorHAnsi"/>
+          <w:sz w:val="28"/>
+          <w:szCs w:val="28"/>
+        </w:rPr>
+      </w:pPr>
+      <w:r>
+        <w:rPr>
+          <w:rFonts w:cstheme="minorHAnsi"/>
+          <w:sz w:val="28"/>
+          <w:szCs w:val="28"/>
+        </w:rPr>
+        <w:t xml:space="preserve">Put Method </w:t>
+      </w:r>
+    </w:p>
+    <w:p>
+      <w:pPr>
+        <w:pStyle w:val="ListParagraph"/>
+        <w:spacing w:after="0"/>
+        <w:rPr>
+          <w:rFonts w:cstheme="minorHAnsi"/>
+          <w:sz w:val="28"/>
+          <w:szCs w:val="28"/>
+        </w:rPr>
+      </w:pPr>
+    </w:p>
+    <w:p>
+      <w:pPr>
+        <w:pStyle w:val="ListParagraph"/>
+        <w:spacing w:after="0"/>
+        <w:rPr>
+          <w:rFonts w:cstheme="minorHAnsi"/>
+          <w:sz w:val="28"/>
+          <w:szCs w:val="28"/>
+        </w:rPr>
+      </w:pPr>
+      <w:hyperlink r:id="rId16" w:history="1">
+        <w:r>
+          <w:rPr>
+            <w:rStyle w:val="Hyperlink"/>
+            <w:rFonts w:cstheme="minorHAnsi"/>
+            <w:sz w:val="28"/>
+            <w:szCs w:val="28"/>
+          </w:rPr>
+          <w:t>http://localhost:9090/product/updateProduct</w:t>
+        </w:r>
+      </w:hyperlink>
+    </w:p>
+    <w:p>
+      <w:pPr>
+        <w:pStyle w:val="ListParagraph"/>
+        <w:spacing w:after="0"/>
+        <w:rPr>
+          <w:rFonts w:cstheme="minorHAnsi"/>
+          <w:sz w:val="28"/>
+          <w:szCs w:val="28"/>
+        </w:rPr>
+      </w:pPr>
+    </w:p>
+    <w:p>
+      <w:pPr>
+        <w:pStyle w:val="ListParagraph"/>
+        <w:spacing w:after="0"/>
+        <w:rPr>
+          <w:rFonts w:cstheme="minorHAnsi"/>
+          <w:sz w:val="28"/>
+          <w:szCs w:val="28"/>
+        </w:rPr>
+      </w:pPr>
+      <w:r>
+        <w:rPr>
+          <w:rFonts w:cstheme="minorHAnsi"/>
+          <w:sz w:val="28"/>
+          <w:szCs w:val="28"/>
+        </w:rPr>
+        <w:t>{"pid":100,"pname":"Sony TV 65 Inch","price":145000}</w:t>
+      </w:r>
+    </w:p>
+    <w:p>
+      <w:pPr>
+        <w:pStyle w:val="ListParagraph"/>
+        <w:spacing w:after="0"/>
+        <w:rPr>
+          <w:rFonts w:cstheme="minorHAnsi"/>
+          <w:sz w:val="28"/>
+          <w:szCs w:val="28"/>
+        </w:rPr>
+      </w:pPr>
+    </w:p>
+    <w:p>
+      <w:pPr>
+        <w:pStyle w:val="ListParagraph"/>
+        <w:spacing w:after="0"/>
+        <w:rPr>
+          <w:rFonts w:cstheme="minorHAnsi"/>
+          <w:sz w:val="28"/>
+          <w:szCs w:val="28"/>
+        </w:rPr>
+      </w:pPr>
       <w:bookmarkStart w:id="0" w:name="_GoBack"/>
       <w:bookmarkEnd w:id="0"/>
+    </w:p>
+    <w:p>
+      <w:pPr>
+        <w:pStyle w:val="ListParagraph"/>
+        <w:spacing w:after="0"/>
+        <w:rPr>
+          <w:rFonts w:cstheme="minorHAnsi"/>
+          <w:sz w:val="28"/>
+          <w:szCs w:val="28"/>
+        </w:rPr>
+      </w:pPr>
+    </w:p>
+    <w:p>
+      <w:pPr>
+        <w:pStyle w:val="ListParagraph"/>
+        <w:spacing w:after="0"/>
+        <w:rPr>
+          <w:rFonts w:cstheme="minorHAnsi"/>
+          <w:sz w:val="28"/>
+          <w:szCs w:val="28"/>
+        </w:rPr>
+      </w:pPr>
+    </w:p>
+    <w:p>
+      <w:pPr>
+        <w:pStyle w:val="ListParagraph"/>
+        <w:spacing w:after="0"/>
+        <w:rPr>
+          <w:rFonts w:cstheme="minorHAnsi"/>
+          <w:sz w:val="28"/>
+          <w:szCs w:val="28"/>
+        </w:rPr>
+      </w:pPr>
+    </w:p>
+    <w:p>
+      <w:pPr>
+        <w:pStyle w:val="ListParagraph"/>
+        <w:spacing w:after="0"/>
+        <w:rPr>
+          <w:rFonts w:cstheme="minorHAnsi"/>
+          <w:sz w:val="28"/>
+          <w:szCs w:val="28"/>
+        </w:rPr>
+      </w:pPr>
+      <w:r>
+        <w:rPr>
+          <w:rFonts w:cstheme="minorHAnsi"/>
+          <w:sz w:val="28"/>
+          <w:szCs w:val="28"/>
+        </w:rPr>
+        <w:t xml:space="preserve"> </w:t>
+      </w:r>
+    </w:p>
+    <w:p>
+      <w:pPr>
+        <w:pStyle w:val="ListParagraph"/>
+        <w:spacing w:after="0"/>
+        <w:rPr>
+          <w:rFonts w:cstheme="minorHAnsi"/>
+          <w:sz w:val="28"/>
+          <w:szCs w:val="28"/>
+        </w:rPr>
+      </w:pPr>
+    </w:p>
+    <w:p>
+      <w:pPr>
+        <w:pStyle w:val="ListParagraph"/>
+        <w:spacing w:after="0"/>
+        <w:rPr>
+          <w:rFonts w:cstheme="minorHAnsi"/>
+          <w:sz w:val="28"/>
+          <w:szCs w:val="28"/>
+        </w:rPr>
+      </w:pPr>
+    </w:p>
+    <w:p>
+      <w:pPr>
+        <w:pStyle w:val="ListParagraph"/>
+        <w:spacing w:after="0"/>
+        <w:rPr>
+          <w:rFonts w:cstheme="minorHAnsi"/>
+          <w:sz w:val="28"/>
+          <w:szCs w:val="28"/>
+        </w:rPr>
+      </w:pPr>
+    </w:p>
+    <w:p>
+      <w:pPr>
+        <w:pStyle w:val="ListParagraph"/>
+        <w:spacing w:after="0"/>
+        <w:rPr>
+          <w:rFonts w:cstheme="minorHAnsi"/>
+          <w:sz w:val="28"/>
+          <w:szCs w:val="28"/>
+        </w:rPr>
+      </w:pPr>
+    </w:p>
+    <w:p>
+      <w:pPr>
+        <w:pStyle w:val="ListParagraph"/>
+        <w:spacing w:after="0"/>
+        <w:rPr>
+          <w:rFonts w:cstheme="minorHAnsi"/>
+          <w:sz w:val="28"/>
+          <w:szCs w:val="28"/>
+        </w:rPr>
+      </w:pPr>
     </w:p>
     <w:p>
       <w:pPr>

</xml_diff>